<commit_message>
Gestion de la configuracion
</commit_message>
<xml_diff>
--- a/Documentacion/GESTION DE LA CONFIGURACION DE SOFTWARE.docx
+++ b/Documentacion/GESTION DE LA CONFIGURACION DE SOFTWARE.docx
@@ -25,7 +25,7 @@
       </w:r>
     </w:p>
     <w:p>
-      <w:hyperlink r:id="rId5" w:history="1">
+      <w:hyperlink r:id="rId6" w:history="1">
         <w:r>
           <w:rPr>
             <w:rStyle w:val="Hipervnculo"/>
@@ -376,10 +376,7 @@
               </w:rPr>
             </w:pPr>
             <w:r>
-              <w:t xml:space="preserve">Rol </w:t>
-            </w:r>
-            <w:r>
-              <w:t>se encarga de los requisitos de la aplicación</w:t>
+              <w:t>Rol se encarga de los requisitos de la aplicación</w:t>
             </w:r>
           </w:p>
         </w:tc>
@@ -1449,7 +1446,30 @@
                 <w:sz w:val="16"/>
                 <w:szCs w:val="16"/>
               </w:rPr>
-              <w:t>/Documentación/Gestion_Configuracion.doc</w:t>
+              <w:t>/Documentación/</w:t>
+            </w:r>
+            <w:r>
+              <w:rPr>
+                <w:sz w:val="16"/>
+                <w:szCs w:val="16"/>
+              </w:rPr>
+              <w:t>Gestión</w:t>
+            </w:r>
+            <w:bookmarkStart w:id="1" w:name="_GoBack"/>
+            <w:bookmarkEnd w:id="1"/>
+            <w:r>
+              <w:rPr>
+                <w:sz w:val="16"/>
+                <w:szCs w:val="16"/>
+              </w:rPr>
+              <w:t xml:space="preserve"> de la configuración de software</w:t>
+            </w:r>
+            <w:r>
+              <w:rPr>
+                <w:sz w:val="16"/>
+                <w:szCs w:val="16"/>
+              </w:rPr>
+              <w:t>.doc</w:t>
             </w:r>
           </w:p>
         </w:tc>
@@ -2065,14 +2085,7 @@
                 <w:sz w:val="16"/>
                 <w:szCs w:val="16"/>
               </w:rPr>
-              <w:t xml:space="preserve">Desarrollo de interfaces </w:t>
-            </w:r>
-            <w:r>
-              <w:rPr>
-                <w:sz w:val="16"/>
-                <w:szCs w:val="16"/>
-              </w:rPr>
-              <w:t>web</w:t>
+              <w:t>Desarrollo de interfaces web</w:t>
             </w:r>
           </w:p>
         </w:tc>
@@ -2169,31 +2182,14 @@
                 <w:sz w:val="16"/>
                 <w:szCs w:val="16"/>
               </w:rPr>
-              <w:t xml:space="preserve">/Diseño de Interfaces/Diseño </w:t>
-            </w:r>
-            <w:r>
-              <w:rPr>
-                <w:sz w:val="16"/>
-                <w:szCs w:val="16"/>
-              </w:rPr>
-              <w:t>web</w:t>
-            </w:r>
-            <w:r>
-              <w:rPr>
-                <w:sz w:val="16"/>
-                <w:szCs w:val="16"/>
-              </w:rPr>
-              <w:t>/Interfaz.doc</w:t>
+              <w:t>/Diseño de Interfaces/Diseño web/Interfaz.doc</w:t>
             </w:r>
           </w:p>
         </w:tc>
       </w:tr>
     </w:tbl>
     <w:p/>
-    <w:p>
-      <w:bookmarkStart w:id="1" w:name="_GoBack"/>
-      <w:bookmarkEnd w:id="1"/>
-    </w:p>
+    <w:p/>
     <w:sectPr>
       <w:pgSz w:w="11906" w:h="16838"/>
       <w:pgMar w:top="1417" w:right="1701" w:bottom="1417" w:left="1701" w:header="708" w:footer="708" w:gutter="0"/>
@@ -3634,4 +3630,16 @@
     </a:ext>
   </a:extLst>
 </a:theme>
+</file>
+
+<file path=customXml/item1.xml><?xml version="1.0" encoding="utf-8"?>
+<b:Sources xmlns:b="http://schemas.openxmlformats.org/officeDocument/2006/bibliography" xmlns="http://schemas.openxmlformats.org/officeDocument/2006/bibliography" SelectedStyle="\APASixthEditionOfficeOnline.xsl" StyleName="APA" Version="6"/>
+</file>
+
+<file path=customXml/itemProps1.xml><?xml version="1.0" encoding="utf-8"?>
+<ds:datastoreItem xmlns:ds="http://schemas.openxmlformats.org/officeDocument/2006/customXml" ds:itemID="{02397AF6-0B50-4F68-AD27-0898BB628F09}">
+  <ds:schemaRefs>
+    <ds:schemaRef ds:uri="http://schemas.openxmlformats.org/officeDocument/2006/bibliography"/>
+  </ds:schemaRefs>
+</ds:datastoreItem>
 </file>
</xml_diff>

<commit_message>
Revert "Gestion de la configuracion"
This reverts commit 323ff33f4db5d5ac20cd9df4586c28c944f7f138.
</commit_message>
<xml_diff>
--- a/Documentacion/GESTION DE LA CONFIGURACION DE SOFTWARE.docx
+++ b/Documentacion/GESTION DE LA CONFIGURACION DE SOFTWARE.docx
@@ -25,7 +25,7 @@
       </w:r>
     </w:p>
     <w:p>
-      <w:hyperlink r:id="rId6" w:history="1">
+      <w:hyperlink r:id="rId5" w:history="1">
         <w:r>
           <w:rPr>
             <w:rStyle w:val="Hipervnculo"/>
@@ -376,7 +376,10 @@
               </w:rPr>
             </w:pPr>
             <w:r>
-              <w:t>Rol se encarga de los requisitos de la aplicación</w:t>
+              <w:t xml:space="preserve">Rol </w:t>
+            </w:r>
+            <w:r>
+              <w:t>se encarga de los requisitos de la aplicación</w:t>
             </w:r>
           </w:p>
         </w:tc>
@@ -1446,30 +1449,7 @@
                 <w:sz w:val="16"/>
                 <w:szCs w:val="16"/>
               </w:rPr>
-              <w:t>/Documentación/</w:t>
-            </w:r>
-            <w:r>
-              <w:rPr>
-                <w:sz w:val="16"/>
-                <w:szCs w:val="16"/>
-              </w:rPr>
-              <w:t>Gestión</w:t>
-            </w:r>
-            <w:bookmarkStart w:id="1" w:name="_GoBack"/>
-            <w:bookmarkEnd w:id="1"/>
-            <w:r>
-              <w:rPr>
-                <w:sz w:val="16"/>
-                <w:szCs w:val="16"/>
-              </w:rPr>
-              <w:t xml:space="preserve"> de la configuración de software</w:t>
-            </w:r>
-            <w:r>
-              <w:rPr>
-                <w:sz w:val="16"/>
-                <w:szCs w:val="16"/>
-              </w:rPr>
-              <w:t>.doc</w:t>
+              <w:t>/Documentación/Gestion_Configuracion.doc</w:t>
             </w:r>
           </w:p>
         </w:tc>
@@ -2085,7 +2065,14 @@
                 <w:sz w:val="16"/>
                 <w:szCs w:val="16"/>
               </w:rPr>
-              <w:t>Desarrollo de interfaces web</w:t>
+              <w:t xml:space="preserve">Desarrollo de interfaces </w:t>
+            </w:r>
+            <w:r>
+              <w:rPr>
+                <w:sz w:val="16"/>
+                <w:szCs w:val="16"/>
+              </w:rPr>
+              <w:t>web</w:t>
             </w:r>
           </w:p>
         </w:tc>
@@ -2182,14 +2169,31 @@
                 <w:sz w:val="16"/>
                 <w:szCs w:val="16"/>
               </w:rPr>
-              <w:t>/Diseño de Interfaces/Diseño web/Interfaz.doc</w:t>
+              <w:t xml:space="preserve">/Diseño de Interfaces/Diseño </w:t>
+            </w:r>
+            <w:r>
+              <w:rPr>
+                <w:sz w:val="16"/>
+                <w:szCs w:val="16"/>
+              </w:rPr>
+              <w:t>web</w:t>
+            </w:r>
+            <w:r>
+              <w:rPr>
+                <w:sz w:val="16"/>
+                <w:szCs w:val="16"/>
+              </w:rPr>
+              <w:t>/Interfaz.doc</w:t>
             </w:r>
           </w:p>
         </w:tc>
       </w:tr>
     </w:tbl>
     <w:p/>
-    <w:p/>
+    <w:p>
+      <w:bookmarkStart w:id="1" w:name="_GoBack"/>
+      <w:bookmarkEnd w:id="1"/>
+    </w:p>
     <w:sectPr>
       <w:pgSz w:w="11906" w:h="16838"/>
       <w:pgMar w:top="1417" w:right="1701" w:bottom="1417" w:left="1701" w:header="708" w:footer="708" w:gutter="0"/>
@@ -3630,16 +3634,4 @@
     </a:ext>
   </a:extLst>
 </a:theme>
-</file>
-
-<file path=customXml/item1.xml><?xml version="1.0" encoding="utf-8"?>
-<b:Sources xmlns:b="http://schemas.openxmlformats.org/officeDocument/2006/bibliography" xmlns="http://schemas.openxmlformats.org/officeDocument/2006/bibliography" SelectedStyle="\APASixthEditionOfficeOnline.xsl" StyleName="APA" Version="6"/>
-</file>
-
-<file path=customXml/itemProps1.xml><?xml version="1.0" encoding="utf-8"?>
-<ds:datastoreItem xmlns:ds="http://schemas.openxmlformats.org/officeDocument/2006/customXml" ds:itemID="{02397AF6-0B50-4F68-AD27-0898BB628F09}">
-  <ds:schemaRefs>
-    <ds:schemaRef ds:uri="http://schemas.openxmlformats.org/officeDocument/2006/bibliography"/>
-  </ds:schemaRefs>
-</ds:datastoreItem>
 </file>
</xml_diff>